<commit_message>
alteração no arquivo treinamento
</commit_message>
<xml_diff>
--- a/documentos/Treinamento.docx
+++ b/documentos/Treinamento.docx
@@ -20,11 +20,9 @@
           <w:sz w:val="32"/>
           <w:szCs w:val="32"/>
         </w:rPr>
-        <w:t>ALUNOS:</w:t>
-      </w:r>
-    </w:p>
-    <w:p>
-      <w:pPr>
+        <w:t>ALUNOS</w:t>
+      </w:r>
+      <w:r>
         <w:rPr>
           <w:rFonts w:ascii="Arial" w:hAnsi="Arial" w:cs="Arial"/>
           <w:b/>
@@ -32,8 +30,11 @@
           <w:sz w:val="32"/>
           <w:szCs w:val="32"/>
         </w:rPr>
-      </w:pPr>
-      <w:r>
+        <w:t xml:space="preserve"> – Projeto Integrador</w:t>
+      </w:r>
+    </w:p>
+    <w:p>
+      <w:pPr>
         <w:rPr>
           <w:rFonts w:ascii="Arial" w:hAnsi="Arial" w:cs="Arial"/>
           <w:b/>
@@ -41,11 +42,8 @@
           <w:sz w:val="32"/>
           <w:szCs w:val="32"/>
         </w:rPr>
-        <w:t>Gustavo Moreira Silva</w:t>
-      </w:r>
-    </w:p>
-    <w:p>
-      <w:pPr>
+      </w:pPr>
+      <w:r>
         <w:rPr>
           <w:rFonts w:ascii="Arial" w:hAnsi="Arial" w:cs="Arial"/>
           <w:b/>
@@ -53,8 +51,11 @@
           <w:sz w:val="32"/>
           <w:szCs w:val="32"/>
         </w:rPr>
-      </w:pPr>
-      <w:r>
+        <w:t>Gustavo Moreira Silva</w:t>
+      </w:r>
+    </w:p>
+    <w:p>
+      <w:pPr>
         <w:rPr>
           <w:rFonts w:ascii="Arial" w:hAnsi="Arial" w:cs="Arial"/>
           <w:b/>
@@ -62,11 +63,8 @@
           <w:sz w:val="32"/>
           <w:szCs w:val="32"/>
         </w:rPr>
-        <w:t>Vitor de Almeida</w:t>
-      </w:r>
-    </w:p>
-    <w:p>
-      <w:pPr>
+      </w:pPr>
+      <w:r>
         <w:rPr>
           <w:rFonts w:ascii="Arial" w:hAnsi="Arial" w:cs="Arial"/>
           <w:b/>
@@ -74,6 +72,82 @@
           <w:sz w:val="32"/>
           <w:szCs w:val="32"/>
         </w:rPr>
+        <w:t>Vitor de Almeida</w:t>
+      </w:r>
+    </w:p>
+    <w:p>
+      <w:pPr>
+        <w:rPr>
+          <w:rFonts w:ascii="Arial" w:hAnsi="Arial" w:cs="Arial"/>
+          <w:b/>
+          <w:bCs/>
+          <w:sz w:val="32"/>
+          <w:szCs w:val="32"/>
+        </w:rPr>
+      </w:pPr>
+      <w:r>
+        <w:rPr>
+          <w:rFonts w:ascii="Arial" w:hAnsi="Arial" w:cs="Arial"/>
+          <w:b/>
+          <w:bCs/>
+          <w:sz w:val="32"/>
+          <w:szCs w:val="32"/>
+        </w:rPr>
+        <w:t xml:space="preserve">Professor: </w:t>
+      </w:r>
+      <w:proofErr w:type="spellStart"/>
+      <w:r>
+        <w:rPr>
+          <w:rFonts w:ascii="Arial" w:hAnsi="Arial" w:cs="Arial"/>
+          <w:b/>
+          <w:bCs/>
+          <w:sz w:val="32"/>
+          <w:szCs w:val="32"/>
+        </w:rPr>
+        <w:t>Itair</w:t>
+      </w:r>
+      <w:proofErr w:type="spellEnd"/>
+      <w:r>
+        <w:rPr>
+          <w:rFonts w:ascii="Arial" w:hAnsi="Arial" w:cs="Arial"/>
+          <w:b/>
+          <w:bCs/>
+          <w:sz w:val="32"/>
+          <w:szCs w:val="32"/>
+        </w:rPr>
+        <w:t xml:space="preserve"> Pereira</w:t>
+      </w:r>
+    </w:p>
+    <w:p>
+      <w:pPr>
+        <w:rPr>
+          <w:rFonts w:ascii="Arial" w:hAnsi="Arial" w:cs="Arial"/>
+          <w:b/>
+          <w:bCs/>
+          <w:sz w:val="32"/>
+          <w:szCs w:val="32"/>
+        </w:rPr>
+      </w:pPr>
+      <w:r>
+        <w:rPr>
+          <w:rFonts w:ascii="Arial" w:hAnsi="Arial" w:cs="Arial"/>
+          <w:b/>
+          <w:bCs/>
+          <w:sz w:val="32"/>
+          <w:szCs w:val="32"/>
+        </w:rPr>
+        <w:t>Disciplina: Gestão de Pessoas</w:t>
+      </w:r>
+    </w:p>
+    <w:p>
+      <w:pPr>
+        <w:rPr>
+          <w:rFonts w:ascii="Arial" w:hAnsi="Arial" w:cs="Arial"/>
+          <w:b/>
+          <w:bCs/>
+          <w:sz w:val="32"/>
+          <w:szCs w:val="32"/>
+        </w:rPr>
       </w:pPr>
     </w:p>
     <w:p>
@@ -125,6 +199,1184 @@
           <w:sz w:val="24"/>
           <w:szCs w:val="24"/>
         </w:rPr>
+        <w:t>Motivos para execução do treinamento</w:t>
+      </w:r>
+      <w:r>
+        <w:rPr>
+          <w:rFonts w:ascii="Arial" w:hAnsi="Arial" w:cs="Arial"/>
+          <w:b/>
+          <w:bCs/>
+          <w:sz w:val="24"/>
+          <w:szCs w:val="24"/>
+        </w:rPr>
+        <w:t>:</w:t>
+      </w:r>
+    </w:p>
+    <w:p>
+      <w:pPr>
+        <w:rPr>
+          <w:rFonts w:ascii="Arial" w:hAnsi="Arial" w:cs="Arial"/>
+          <w:sz w:val="24"/>
+          <w:szCs w:val="24"/>
+        </w:rPr>
+      </w:pPr>
+      <w:r>
+        <w:rPr>
+          <w:rFonts w:ascii="Arial" w:hAnsi="Arial" w:cs="Arial"/>
+          <w:sz w:val="24"/>
+          <w:szCs w:val="24"/>
+        </w:rPr>
+        <w:t>Este documento tem por finalidade capacitar os usuários da empresa a conseguir utilizar o software responsável por realizar cálculos estatísticos.</w:t>
+      </w:r>
+    </w:p>
+    <w:p>
+      <w:pPr>
+        <w:rPr>
+          <w:rFonts w:ascii="Arial" w:hAnsi="Arial" w:cs="Arial"/>
+          <w:sz w:val="24"/>
+          <w:szCs w:val="24"/>
+        </w:rPr>
+      </w:pPr>
+    </w:p>
+    <w:p>
+      <w:pPr>
+        <w:rPr>
+          <w:rFonts w:ascii="Arial" w:hAnsi="Arial" w:cs="Arial"/>
+          <w:b/>
+          <w:bCs/>
+          <w:sz w:val="24"/>
+          <w:szCs w:val="24"/>
+        </w:rPr>
+      </w:pPr>
+      <w:r>
+        <w:rPr>
+          <w:rFonts w:ascii="Arial" w:hAnsi="Arial" w:cs="Arial"/>
+          <w:b/>
+          <w:bCs/>
+          <w:sz w:val="24"/>
+          <w:szCs w:val="24"/>
+        </w:rPr>
+        <w:t>Objetivos a serem alcançados</w:t>
+      </w:r>
+      <w:r>
+        <w:rPr>
+          <w:rFonts w:ascii="Arial" w:hAnsi="Arial" w:cs="Arial"/>
+          <w:b/>
+          <w:bCs/>
+          <w:sz w:val="24"/>
+          <w:szCs w:val="24"/>
+        </w:rPr>
+        <w:t>:</w:t>
+      </w:r>
+    </w:p>
+    <w:p>
+      <w:pPr>
+        <w:rPr>
+          <w:rFonts w:ascii="Arial" w:hAnsi="Arial" w:cs="Arial"/>
+          <w:sz w:val="24"/>
+          <w:szCs w:val="24"/>
+        </w:rPr>
+      </w:pPr>
+      <w:r>
+        <w:rPr>
+          <w:rFonts w:ascii="Arial" w:hAnsi="Arial" w:cs="Arial"/>
+          <w:sz w:val="24"/>
+          <w:szCs w:val="24"/>
+        </w:rPr>
+        <w:t xml:space="preserve">Como objetivo a alcançar, o funcionário deverá ser capaz de criar uma tabela </w:t>
+      </w:r>
+      <w:proofErr w:type="spellStart"/>
+      <w:r>
+        <w:rPr>
+          <w:rFonts w:ascii="Arial" w:hAnsi="Arial" w:cs="Arial"/>
+          <w:sz w:val="24"/>
+          <w:szCs w:val="24"/>
+        </w:rPr>
+        <w:t>postgres</w:t>
+      </w:r>
+      <w:proofErr w:type="spellEnd"/>
+      <w:r>
+        <w:rPr>
+          <w:rFonts w:ascii="Arial" w:hAnsi="Arial" w:cs="Arial"/>
+          <w:sz w:val="24"/>
+          <w:szCs w:val="24"/>
+        </w:rPr>
+        <w:t xml:space="preserve"> e executar o software analisar2.jar.</w:t>
+      </w:r>
+    </w:p>
+    <w:p>
+      <w:pPr>
+        <w:spacing w:after="0" w:line="240" w:lineRule="auto"/>
+        <w:rPr>
+          <w:rFonts w:ascii="Arial" w:eastAsia="Times New Roman" w:hAnsi="Arial" w:cs="Arial"/>
+          <w:sz w:val="24"/>
+          <w:szCs w:val="24"/>
+          <w:lang w:eastAsia="pt-BR"/>
+        </w:rPr>
+      </w:pPr>
+      <w:r>
+        <w:rPr>
+          <w:rFonts w:ascii="Arial" w:eastAsia="Times New Roman" w:hAnsi="Arial" w:cs="Arial"/>
+          <w:sz w:val="24"/>
+          <w:szCs w:val="24"/>
+          <w:lang w:eastAsia="pt-BR"/>
+        </w:rPr>
+        <w:t xml:space="preserve">Materiais necessários para aplicação </w:t>
+      </w:r>
+    </w:p>
+    <w:p>
+      <w:pPr>
+        <w:spacing w:after="0" w:line="240" w:lineRule="auto"/>
+        <w:rPr>
+          <w:rFonts w:ascii="Arial" w:eastAsia="Times New Roman" w:hAnsi="Arial" w:cs="Arial"/>
+          <w:sz w:val="24"/>
+          <w:szCs w:val="24"/>
+          <w:lang w:eastAsia="pt-BR"/>
+        </w:rPr>
+      </w:pPr>
+      <w:r>
+        <w:rPr>
+          <w:rFonts w:ascii="Arial" w:eastAsia="Times New Roman" w:hAnsi="Arial" w:cs="Arial"/>
+          <w:sz w:val="24"/>
+          <w:szCs w:val="24"/>
+          <w:lang w:eastAsia="pt-BR"/>
+        </w:rPr>
+        <w:t xml:space="preserve">Computador com conexão com a Internet, que tenha instalado o JRE do Java e o Banco de dados </w:t>
+      </w:r>
+      <w:proofErr w:type="spellStart"/>
+      <w:r>
+        <w:rPr>
+          <w:rFonts w:ascii="Arial" w:eastAsia="Times New Roman" w:hAnsi="Arial" w:cs="Arial"/>
+          <w:sz w:val="24"/>
+          <w:szCs w:val="24"/>
+          <w:lang w:eastAsia="pt-BR"/>
+        </w:rPr>
+        <w:t>PostGreSQL</w:t>
+      </w:r>
+      <w:proofErr w:type="spellEnd"/>
+    </w:p>
+    <w:p>
+      <w:pPr>
+        <w:spacing w:after="0" w:line="240" w:lineRule="auto"/>
+        <w:rPr>
+          <w:rFonts w:ascii="Arial" w:eastAsia="Times New Roman" w:hAnsi="Arial" w:cs="Arial"/>
+          <w:sz w:val="24"/>
+          <w:szCs w:val="24"/>
+          <w:lang w:eastAsia="pt-BR"/>
+        </w:rPr>
+      </w:pPr>
+    </w:p>
+    <w:p>
+      <w:pPr>
+        <w:spacing w:after="0" w:line="240" w:lineRule="auto"/>
+        <w:rPr>
+          <w:rFonts w:ascii="Arial" w:eastAsia="Times New Roman" w:hAnsi="Arial" w:cs="Arial"/>
+          <w:b/>
+          <w:bCs/>
+          <w:sz w:val="24"/>
+          <w:szCs w:val="24"/>
+          <w:lang w:eastAsia="pt-BR"/>
+        </w:rPr>
+      </w:pPr>
+      <w:r>
+        <w:rPr>
+          <w:rFonts w:ascii="Arial" w:eastAsia="Times New Roman" w:hAnsi="Arial" w:cs="Arial"/>
+          <w:b/>
+          <w:bCs/>
+          <w:sz w:val="24"/>
+          <w:szCs w:val="24"/>
+          <w:lang w:eastAsia="pt-BR"/>
+        </w:rPr>
+        <w:t>Dias do treinamento</w:t>
+      </w:r>
+    </w:p>
+    <w:p>
+      <w:pPr>
+        <w:spacing w:after="0" w:line="240" w:lineRule="auto"/>
+        <w:rPr>
+          <w:rFonts w:ascii="Arial" w:eastAsia="Times New Roman" w:hAnsi="Arial" w:cs="Arial"/>
+          <w:sz w:val="24"/>
+          <w:szCs w:val="24"/>
+          <w:lang w:eastAsia="pt-BR"/>
+        </w:rPr>
+      </w:pPr>
+    </w:p>
+    <w:p>
+      <w:pPr>
+        <w:spacing w:after="0" w:line="240" w:lineRule="auto"/>
+        <w:rPr>
+          <w:rFonts w:ascii="Arial" w:eastAsia="Times New Roman" w:hAnsi="Arial" w:cs="Arial"/>
+          <w:sz w:val="24"/>
+          <w:szCs w:val="24"/>
+          <w:lang w:eastAsia="pt-BR"/>
+        </w:rPr>
+      </w:pPr>
+      <w:r>
+        <w:rPr>
+          <w:rFonts w:ascii="Arial" w:eastAsia="Times New Roman" w:hAnsi="Arial" w:cs="Arial"/>
+          <w:sz w:val="24"/>
+          <w:szCs w:val="24"/>
+          <w:lang w:eastAsia="pt-BR"/>
+        </w:rPr>
+        <w:t>02 Dias.</w:t>
+      </w:r>
+    </w:p>
+    <w:p>
+      <w:pPr>
+        <w:spacing w:after="0" w:line="240" w:lineRule="auto"/>
+        <w:rPr>
+          <w:rFonts w:ascii="Arial" w:eastAsia="Times New Roman" w:hAnsi="Arial" w:cs="Arial"/>
+          <w:sz w:val="24"/>
+          <w:szCs w:val="24"/>
+          <w:lang w:eastAsia="pt-BR"/>
+        </w:rPr>
+      </w:pPr>
+    </w:p>
+    <w:p>
+      <w:pPr>
+        <w:spacing w:after="0" w:line="240" w:lineRule="auto"/>
+        <w:rPr>
+          <w:rFonts w:ascii="Arial" w:eastAsia="Times New Roman" w:hAnsi="Arial" w:cs="Arial"/>
+          <w:sz w:val="24"/>
+          <w:szCs w:val="24"/>
+          <w:lang w:eastAsia="pt-BR"/>
+        </w:rPr>
+      </w:pPr>
+      <w:r>
+        <w:rPr>
+          <w:rFonts w:ascii="Arial" w:eastAsia="Times New Roman" w:hAnsi="Arial" w:cs="Arial"/>
+          <w:sz w:val="24"/>
+          <w:szCs w:val="24"/>
+          <w:lang w:eastAsia="pt-BR"/>
+        </w:rPr>
+        <w:t>1º Dia – Será explicado os fundamentos do programa e como funciona, demonstrar passo a passo de como executa-lo.</w:t>
+      </w:r>
+    </w:p>
+    <w:p>
+      <w:pPr>
+        <w:spacing w:after="0" w:line="240" w:lineRule="auto"/>
+        <w:rPr>
+          <w:rFonts w:ascii="Arial" w:eastAsia="Times New Roman" w:hAnsi="Arial" w:cs="Arial"/>
+          <w:sz w:val="24"/>
+          <w:szCs w:val="24"/>
+          <w:lang w:eastAsia="pt-BR"/>
+        </w:rPr>
+      </w:pPr>
+    </w:p>
+    <w:p>
+      <w:pPr>
+        <w:spacing w:after="0" w:line="240" w:lineRule="auto"/>
+        <w:rPr>
+          <w:rFonts w:ascii="Arial" w:eastAsia="Times New Roman" w:hAnsi="Arial" w:cs="Arial"/>
+          <w:sz w:val="24"/>
+          <w:szCs w:val="24"/>
+          <w:lang w:eastAsia="pt-BR"/>
+        </w:rPr>
+      </w:pPr>
+      <w:r>
+        <w:rPr>
+          <w:rFonts w:ascii="Arial" w:eastAsia="Times New Roman" w:hAnsi="Arial" w:cs="Arial"/>
+          <w:sz w:val="24"/>
+          <w:szCs w:val="24"/>
+          <w:lang w:eastAsia="pt-BR"/>
+        </w:rPr>
+        <w:t>2º Dia – Os usuários ou empregadores ficaram a cargo de testar o que foi aprendido e terá um individuo do departamento de TI para assessora-los caso seja necessário.</w:t>
+      </w:r>
+    </w:p>
+    <w:p>
+      <w:pPr>
+        <w:spacing w:after="0" w:line="240" w:lineRule="auto"/>
+        <w:rPr>
+          <w:rFonts w:ascii="Arial" w:eastAsia="Times New Roman" w:hAnsi="Arial" w:cs="Arial"/>
+          <w:sz w:val="24"/>
+          <w:szCs w:val="24"/>
+          <w:lang w:eastAsia="pt-BR"/>
+        </w:rPr>
+      </w:pPr>
+      <w:r>
+        <w:rPr>
+          <w:rFonts w:ascii="Arial" w:eastAsia="Times New Roman" w:hAnsi="Arial" w:cs="Arial"/>
+          <w:sz w:val="24"/>
+          <w:szCs w:val="24"/>
+          <w:lang w:eastAsia="pt-BR"/>
+        </w:rPr>
+        <w:t xml:space="preserve"> </w:t>
+      </w:r>
+    </w:p>
+    <w:p>
+      <w:pPr>
+        <w:rPr>
+          <w:rFonts w:ascii="Arial" w:eastAsia="Times New Roman" w:hAnsi="Arial" w:cs="Arial"/>
+          <w:b/>
+          <w:bCs/>
+          <w:sz w:val="24"/>
+          <w:szCs w:val="24"/>
+          <w:lang w:eastAsia="pt-BR"/>
+        </w:rPr>
+      </w:pPr>
+      <w:r>
+        <w:rPr>
+          <w:rFonts w:ascii="Arial" w:eastAsia="Times New Roman" w:hAnsi="Arial" w:cs="Arial"/>
+          <w:b/>
+          <w:bCs/>
+          <w:sz w:val="24"/>
+          <w:szCs w:val="24"/>
+          <w:lang w:eastAsia="pt-BR"/>
+        </w:rPr>
+        <w:t>Local de aplicação</w:t>
+      </w:r>
+    </w:p>
+    <w:p>
+      <w:pPr>
+        <w:rPr>
+          <w:rFonts w:ascii="Arial" w:hAnsi="Arial" w:cs="Arial"/>
+          <w:sz w:val="24"/>
+          <w:szCs w:val="24"/>
+        </w:rPr>
+      </w:pPr>
+      <w:r>
+        <w:rPr>
+          <w:rFonts w:ascii="Arial" w:hAnsi="Arial" w:cs="Arial"/>
+          <w:sz w:val="24"/>
+          <w:szCs w:val="24"/>
+        </w:rPr>
+        <w:t>Própria empresa, ministrado por alguém do departamento de TI.</w:t>
+      </w:r>
+    </w:p>
+    <w:p>
+      <w:pPr>
+        <w:rPr>
+          <w:rFonts w:ascii="Arial" w:hAnsi="Arial" w:cs="Arial"/>
+          <w:sz w:val="24"/>
+          <w:szCs w:val="24"/>
+        </w:rPr>
+      </w:pPr>
+    </w:p>
+    <w:p>
+      <w:pPr>
+        <w:rPr>
+          <w:rFonts w:ascii="Arial" w:hAnsi="Arial" w:cs="Arial"/>
+          <w:sz w:val="24"/>
+          <w:szCs w:val="24"/>
+        </w:rPr>
+      </w:pPr>
+    </w:p>
+    <w:p>
+      <w:pPr>
+        <w:rPr>
+          <w:rFonts w:ascii="Arial" w:hAnsi="Arial" w:cs="Arial"/>
+          <w:sz w:val="24"/>
+          <w:szCs w:val="24"/>
+        </w:rPr>
+      </w:pPr>
+    </w:p>
+    <w:p>
+      <w:pPr>
+        <w:rPr>
+          <w:rFonts w:ascii="Arial" w:hAnsi="Arial" w:cs="Arial"/>
+          <w:sz w:val="24"/>
+          <w:szCs w:val="24"/>
+        </w:rPr>
+      </w:pPr>
+    </w:p>
+    <w:p>
+      <w:pPr>
+        <w:rPr>
+          <w:rFonts w:ascii="Arial" w:hAnsi="Arial" w:cs="Arial"/>
+          <w:sz w:val="24"/>
+          <w:szCs w:val="24"/>
+        </w:rPr>
+      </w:pPr>
+    </w:p>
+    <w:p>
+      <w:pPr>
+        <w:rPr>
+          <w:rFonts w:ascii="Arial" w:hAnsi="Arial" w:cs="Arial"/>
+          <w:b/>
+          <w:bCs/>
+          <w:sz w:val="24"/>
+          <w:szCs w:val="24"/>
+        </w:rPr>
+      </w:pPr>
+      <w:r>
+        <w:rPr>
+          <w:rFonts w:ascii="Arial" w:hAnsi="Arial" w:cs="Arial"/>
+          <w:b/>
+          <w:bCs/>
+          <w:sz w:val="24"/>
+          <w:szCs w:val="24"/>
+        </w:rPr>
+        <w:t>Tutorial:</w:t>
+      </w:r>
+    </w:p>
+    <w:p>
+      <w:pPr>
+        <w:rPr>
+          <w:rFonts w:ascii="Arial" w:hAnsi="Arial" w:cs="Arial"/>
+          <w:b/>
+          <w:bCs/>
+          <w:sz w:val="24"/>
+          <w:szCs w:val="24"/>
+        </w:rPr>
+      </w:pPr>
+    </w:p>
+    <w:p>
+      <w:pPr>
+        <w:rPr>
+          <w:rFonts w:ascii="Arial" w:hAnsi="Arial" w:cs="Arial"/>
+          <w:b/>
+          <w:bCs/>
+          <w:sz w:val="24"/>
+          <w:szCs w:val="24"/>
+        </w:rPr>
+      </w:pPr>
+      <w:r>
+        <w:rPr>
+          <w:rFonts w:ascii="Arial" w:hAnsi="Arial" w:cs="Arial"/>
+          <w:b/>
+          <w:bCs/>
+          <w:sz w:val="24"/>
+          <w:szCs w:val="24"/>
+        </w:rPr>
+        <w:t>1ª Etapa:</w:t>
+      </w:r>
+    </w:p>
+    <w:p>
+      <w:pPr>
+        <w:rPr>
+          <w:rFonts w:ascii="Arial" w:hAnsi="Arial" w:cs="Arial"/>
+          <w:b/>
+          <w:bCs/>
+          <w:sz w:val="24"/>
+          <w:szCs w:val="24"/>
+        </w:rPr>
+      </w:pPr>
+      <w:r>
+        <w:rPr>
+          <w:rFonts w:ascii="Arial" w:hAnsi="Arial" w:cs="Arial"/>
+          <w:b/>
+          <w:bCs/>
+          <w:sz w:val="24"/>
+          <w:szCs w:val="24"/>
+        </w:rPr>
+        <w:t>O que é o Java?</w:t>
+      </w:r>
+    </w:p>
+    <w:p>
+      <w:pPr>
+        <w:rPr>
+          <w:rFonts w:ascii="Arial" w:hAnsi="Arial" w:cs="Arial"/>
+          <w:sz w:val="24"/>
+          <w:szCs w:val="24"/>
+        </w:rPr>
+      </w:pPr>
+      <w:r>
+        <w:rPr>
+          <w:rFonts w:ascii="Arial" w:hAnsi="Arial" w:cs="Arial"/>
+          <w:sz w:val="24"/>
+          <w:szCs w:val="24"/>
+        </w:rPr>
+        <w:t>É uma linguagem de programação orientada a objetos que pertence a Oracle e através dessa linguagem o programa em que esse treinamento se trata foi criado.</w:t>
+      </w:r>
+    </w:p>
+    <w:p>
+      <w:pPr>
+        <w:rPr>
+          <w:rFonts w:ascii="Arial" w:hAnsi="Arial" w:cs="Arial"/>
+          <w:b/>
+          <w:bCs/>
+          <w:sz w:val="24"/>
+          <w:szCs w:val="24"/>
+        </w:rPr>
+      </w:pPr>
+      <w:r>
+        <w:rPr>
+          <w:rFonts w:ascii="Arial" w:hAnsi="Arial" w:cs="Arial"/>
+          <w:b/>
+          <w:bCs/>
+          <w:sz w:val="24"/>
+          <w:szCs w:val="24"/>
+        </w:rPr>
+        <w:t>O que é o JRE</w:t>
+      </w:r>
+    </w:p>
+    <w:p>
+      <w:pPr>
+        <w:rPr>
+          <w:rFonts w:ascii="Arial" w:hAnsi="Arial" w:cs="Arial"/>
+          <w:sz w:val="24"/>
+          <w:szCs w:val="24"/>
+        </w:rPr>
+      </w:pPr>
+      <w:r>
+        <w:rPr>
+          <w:rFonts w:ascii="Arial" w:hAnsi="Arial" w:cs="Arial"/>
+          <w:sz w:val="24"/>
+          <w:szCs w:val="24"/>
+        </w:rPr>
+        <w:t xml:space="preserve">É a máquina virtual do Java responsável por fazer o computador entender a linguagem </w:t>
+      </w:r>
+      <w:proofErr w:type="spellStart"/>
+      <w:r>
+        <w:rPr>
+          <w:rFonts w:ascii="Arial" w:hAnsi="Arial" w:cs="Arial"/>
+          <w:sz w:val="24"/>
+          <w:szCs w:val="24"/>
+        </w:rPr>
+        <w:t>bytecode</w:t>
+      </w:r>
+      <w:proofErr w:type="spellEnd"/>
+      <w:r>
+        <w:rPr>
+          <w:rFonts w:ascii="Arial" w:hAnsi="Arial" w:cs="Arial"/>
+          <w:sz w:val="24"/>
+          <w:szCs w:val="24"/>
+        </w:rPr>
+        <w:t xml:space="preserve">, todo software que foi feito sob programação Java, necessita deste plugin instalado no computador, é fornecido pela própria Oracle de graça:  </w:t>
+      </w:r>
+      <w:hyperlink r:id="rId4" w:history="1">
+        <w:r>
+          <w:rPr>
+            <w:rStyle w:val="Hyperlink"/>
+            <w:rFonts w:ascii="Arial" w:hAnsi="Arial" w:cs="Arial"/>
+            <w:sz w:val="24"/>
+            <w:szCs w:val="24"/>
+          </w:rPr>
+          <w:t>https://java.com/en/download/</w:t>
+        </w:r>
+      </w:hyperlink>
+    </w:p>
+    <w:p>
+      <w:pPr>
+        <w:rPr>
+          <w:rFonts w:ascii="Arial" w:hAnsi="Arial" w:cs="Arial"/>
+          <w:sz w:val="24"/>
+          <w:szCs w:val="24"/>
+          <w:u w:val="single"/>
+        </w:rPr>
+      </w:pPr>
+      <w:r>
+        <w:rPr>
+          <w:rFonts w:ascii="Arial" w:hAnsi="Arial" w:cs="Arial"/>
+          <w:sz w:val="24"/>
+          <w:szCs w:val="24"/>
+          <w:u w:val="single"/>
+        </w:rPr>
+        <w:t xml:space="preserve">*A empresa deve fornece um computador com JRE </w:t>
+      </w:r>
+      <w:r>
+        <w:rPr>
+          <w:rFonts w:ascii="Arial" w:hAnsi="Arial" w:cs="Arial"/>
+          <w:sz w:val="24"/>
+          <w:szCs w:val="24"/>
+          <w:u w:val="single"/>
+        </w:rPr>
+        <w:t xml:space="preserve">já </w:t>
+      </w:r>
+      <w:r>
+        <w:rPr>
+          <w:rFonts w:ascii="Arial" w:hAnsi="Arial" w:cs="Arial"/>
+          <w:sz w:val="24"/>
+          <w:szCs w:val="24"/>
+          <w:u w:val="single"/>
+        </w:rPr>
+        <w:t>instalado.</w:t>
+      </w:r>
+    </w:p>
+    <w:p>
+      <w:pPr>
+        <w:rPr>
+          <w:rFonts w:ascii="Arial" w:hAnsi="Arial" w:cs="Arial"/>
+          <w:b/>
+          <w:bCs/>
+          <w:sz w:val="24"/>
+          <w:szCs w:val="24"/>
+        </w:rPr>
+      </w:pPr>
+    </w:p>
+    <w:p>
+      <w:pPr>
+        <w:rPr>
+          <w:rFonts w:ascii="Arial" w:hAnsi="Arial" w:cs="Arial"/>
+          <w:b/>
+          <w:bCs/>
+          <w:sz w:val="24"/>
+          <w:szCs w:val="24"/>
+        </w:rPr>
+      </w:pPr>
+      <w:r>
+        <w:rPr>
+          <w:rFonts w:ascii="Arial" w:hAnsi="Arial" w:cs="Arial"/>
+          <w:b/>
+          <w:bCs/>
+          <w:sz w:val="24"/>
+          <w:szCs w:val="24"/>
+        </w:rPr>
+        <w:t>2</w:t>
+      </w:r>
+      <w:r>
+        <w:rPr>
+          <w:rFonts w:ascii="Arial" w:hAnsi="Arial" w:cs="Arial"/>
+          <w:b/>
+          <w:bCs/>
+          <w:sz w:val="24"/>
+          <w:szCs w:val="24"/>
+        </w:rPr>
+        <w:t>ª Etapa</w:t>
+      </w:r>
+      <w:r>
+        <w:rPr>
+          <w:rFonts w:ascii="Arial" w:hAnsi="Arial" w:cs="Arial"/>
+          <w:b/>
+          <w:bCs/>
+          <w:sz w:val="24"/>
+          <w:szCs w:val="24"/>
+        </w:rPr>
+        <w:t>:</w:t>
+      </w:r>
+    </w:p>
+    <w:p>
+      <w:pPr>
+        <w:rPr>
+          <w:rFonts w:ascii="Arial" w:hAnsi="Arial" w:cs="Arial"/>
+          <w:sz w:val="24"/>
+          <w:szCs w:val="24"/>
+        </w:rPr>
+      </w:pPr>
+      <w:r>
+        <w:rPr>
+          <w:rFonts w:ascii="Arial" w:hAnsi="Arial" w:cs="Arial"/>
+          <w:sz w:val="24"/>
+          <w:szCs w:val="24"/>
+        </w:rPr>
+        <w:t xml:space="preserve">O que é </w:t>
+      </w:r>
+      <w:proofErr w:type="spellStart"/>
+      <w:r>
+        <w:rPr>
+          <w:rFonts w:ascii="Arial" w:hAnsi="Arial" w:cs="Arial"/>
+          <w:sz w:val="24"/>
+          <w:szCs w:val="24"/>
+        </w:rPr>
+        <w:t>PostGreSQL</w:t>
+      </w:r>
+      <w:proofErr w:type="spellEnd"/>
+      <w:r>
+        <w:rPr>
+          <w:rFonts w:ascii="Arial" w:hAnsi="Arial" w:cs="Arial"/>
+          <w:sz w:val="24"/>
+          <w:szCs w:val="24"/>
+        </w:rPr>
+        <w:t>:</w:t>
+      </w:r>
+    </w:p>
+    <w:p>
+      <w:pPr>
+        <w:rPr>
+          <w:rFonts w:ascii="Arial" w:hAnsi="Arial" w:cs="Arial"/>
+          <w:sz w:val="24"/>
+          <w:szCs w:val="24"/>
+        </w:rPr>
+      </w:pPr>
+      <w:r>
+        <w:rPr>
+          <w:rFonts w:ascii="Arial" w:hAnsi="Arial" w:cs="Arial"/>
+          <w:sz w:val="24"/>
+          <w:szCs w:val="24"/>
+        </w:rPr>
+        <w:t>https://www.postgresql.org/</w:t>
+      </w:r>
+    </w:p>
+    <w:p>
+      <w:pPr>
+        <w:rPr>
+          <w:rFonts w:ascii="Arial" w:hAnsi="Arial" w:cs="Arial"/>
+          <w:sz w:val="24"/>
+          <w:szCs w:val="24"/>
+        </w:rPr>
+      </w:pPr>
+      <w:r>
+        <w:rPr>
+          <w:rFonts w:ascii="Arial" w:hAnsi="Arial" w:cs="Arial"/>
+          <w:sz w:val="24"/>
+          <w:szCs w:val="24"/>
+        </w:rPr>
+        <w:t xml:space="preserve">É um programa conhecido como banco de dados usado por diversas empresas e responsável por armazenar dados desta empresa, o </w:t>
+      </w:r>
+      <w:proofErr w:type="spellStart"/>
+      <w:r>
+        <w:rPr>
+          <w:rFonts w:ascii="Arial" w:hAnsi="Arial" w:cs="Arial"/>
+          <w:sz w:val="24"/>
+          <w:szCs w:val="24"/>
+        </w:rPr>
+        <w:t>postgresql</w:t>
+      </w:r>
+      <w:proofErr w:type="spellEnd"/>
+      <w:r>
+        <w:rPr>
+          <w:rFonts w:ascii="Arial" w:hAnsi="Arial" w:cs="Arial"/>
+          <w:sz w:val="24"/>
+          <w:szCs w:val="24"/>
+        </w:rPr>
+        <w:t xml:space="preserve"> já deverá ser instalado pelo departamento de TI e </w:t>
+      </w:r>
+      <w:proofErr w:type="spellStart"/>
+      <w:r>
+        <w:rPr>
+          <w:rFonts w:ascii="Arial" w:hAnsi="Arial" w:cs="Arial"/>
+          <w:sz w:val="24"/>
+          <w:szCs w:val="24"/>
+        </w:rPr>
+        <w:t>pr</w:t>
+      </w:r>
+      <w:r>
+        <w:rPr>
+          <w:rFonts w:ascii="Arial" w:hAnsi="Arial" w:cs="Arial"/>
+          <w:sz w:val="24"/>
+          <w:szCs w:val="24"/>
+        </w:rPr>
+        <w:t>é</w:t>
+      </w:r>
+      <w:proofErr w:type="spellEnd"/>
+      <w:r>
+        <w:rPr>
+          <w:rFonts w:ascii="Arial" w:hAnsi="Arial" w:cs="Arial"/>
+          <w:sz w:val="24"/>
+          <w:szCs w:val="24"/>
+        </w:rPr>
+        <w:t>-</w:t>
+      </w:r>
+      <w:r>
+        <w:rPr>
+          <w:rFonts w:ascii="Arial" w:hAnsi="Arial" w:cs="Arial"/>
+          <w:sz w:val="24"/>
+          <w:szCs w:val="24"/>
+        </w:rPr>
+        <w:t xml:space="preserve">configurado com </w:t>
+      </w:r>
+      <w:r>
+        <w:rPr>
+          <w:rFonts w:ascii="Arial" w:hAnsi="Arial" w:cs="Arial"/>
+          <w:sz w:val="24"/>
+          <w:szCs w:val="24"/>
+        </w:rPr>
+        <w:t>a</w:t>
+      </w:r>
+      <w:r>
+        <w:rPr>
+          <w:rFonts w:ascii="Arial" w:hAnsi="Arial" w:cs="Arial"/>
+          <w:sz w:val="24"/>
+          <w:szCs w:val="24"/>
+        </w:rPr>
+        <w:t>s seguintes</w:t>
+      </w:r>
+      <w:r>
+        <w:rPr>
+          <w:rFonts w:ascii="Arial" w:hAnsi="Arial" w:cs="Arial"/>
+          <w:sz w:val="24"/>
+          <w:szCs w:val="24"/>
+        </w:rPr>
+        <w:t xml:space="preserve"> configurações:</w:t>
+      </w:r>
+    </w:p>
+    <w:p>
+      <w:pPr>
+        <w:rPr>
+          <w:rFonts w:ascii="Arial" w:hAnsi="Arial" w:cs="Arial"/>
+          <w:sz w:val="24"/>
+          <w:szCs w:val="24"/>
+          <w:u w:val="single"/>
+        </w:rPr>
+      </w:pPr>
+      <w:r>
+        <w:rPr>
+          <w:rFonts w:ascii="Arial" w:hAnsi="Arial" w:cs="Arial"/>
+          <w:sz w:val="24"/>
+          <w:szCs w:val="24"/>
+          <w:u w:val="single"/>
+        </w:rPr>
+        <w:t xml:space="preserve">*A empresa deve fornece um computador com PostgreSQL </w:t>
+      </w:r>
+      <w:r>
+        <w:rPr>
+          <w:rFonts w:ascii="Arial" w:hAnsi="Arial" w:cs="Arial"/>
+          <w:sz w:val="24"/>
+          <w:szCs w:val="24"/>
+          <w:u w:val="single"/>
+        </w:rPr>
+        <w:t xml:space="preserve">já </w:t>
+      </w:r>
+      <w:r>
+        <w:rPr>
+          <w:rFonts w:ascii="Arial" w:hAnsi="Arial" w:cs="Arial"/>
+          <w:sz w:val="24"/>
+          <w:szCs w:val="24"/>
+          <w:u w:val="single"/>
+        </w:rPr>
+        <w:t>instalado.</w:t>
+      </w:r>
+    </w:p>
+    <w:p>
+      <w:pPr>
+        <w:rPr>
+          <w:rFonts w:ascii="Arial" w:hAnsi="Arial" w:cs="Arial"/>
+          <w:sz w:val="24"/>
+          <w:szCs w:val="24"/>
+        </w:rPr>
+      </w:pPr>
+    </w:p>
+    <w:p>
+      <w:pPr>
+        <w:rPr>
+          <w:rFonts w:ascii="Arial" w:hAnsi="Arial" w:cs="Arial"/>
+          <w:b/>
+          <w:bCs/>
+          <w:sz w:val="24"/>
+          <w:szCs w:val="24"/>
+        </w:rPr>
+      </w:pPr>
+      <w:r>
+        <w:rPr>
+          <w:rFonts w:ascii="Arial" w:hAnsi="Arial" w:cs="Arial"/>
+          <w:b/>
+          <w:bCs/>
+          <w:sz w:val="24"/>
+          <w:szCs w:val="24"/>
+        </w:rPr>
+        <w:t xml:space="preserve">BANCO DE DADOS USADO – </w:t>
+      </w:r>
+      <w:r>
+        <w:rPr>
+          <w:rFonts w:ascii="Arial" w:hAnsi="Arial" w:cs="Arial"/>
+          <w:b/>
+          <w:bCs/>
+          <w:color w:val="FF0000"/>
+          <w:sz w:val="24"/>
+          <w:szCs w:val="24"/>
+        </w:rPr>
+        <w:t>POSTGRESQL</w:t>
+      </w:r>
+    </w:p>
+    <w:p>
+      <w:pPr>
+        <w:rPr>
+          <w:rFonts w:ascii="Arial" w:hAnsi="Arial" w:cs="Arial"/>
+          <w:b/>
+          <w:bCs/>
+          <w:sz w:val="24"/>
+          <w:szCs w:val="24"/>
+        </w:rPr>
+      </w:pPr>
+      <w:r>
+        <w:rPr>
+          <w:rFonts w:ascii="Arial" w:hAnsi="Arial" w:cs="Arial"/>
+          <w:b/>
+          <w:bCs/>
+          <w:sz w:val="24"/>
+          <w:szCs w:val="24"/>
+        </w:rPr>
+        <w:tab/>
+      </w:r>
+      <w:r>
+        <w:rPr>
+          <w:rFonts w:ascii="Arial" w:hAnsi="Arial" w:cs="Arial"/>
+          <w:b/>
+          <w:bCs/>
+          <w:sz w:val="24"/>
+          <w:szCs w:val="24"/>
+        </w:rPr>
+        <w:t>*</w:t>
+      </w:r>
+      <w:r>
+        <w:rPr>
+          <w:rFonts w:ascii="Arial" w:hAnsi="Arial" w:cs="Arial"/>
+          <w:b/>
+          <w:bCs/>
+          <w:sz w:val="24"/>
+          <w:szCs w:val="24"/>
+        </w:rPr>
+        <w:t xml:space="preserve">NOME DA TABELA – </w:t>
+      </w:r>
+      <w:r>
+        <w:rPr>
+          <w:rFonts w:ascii="Arial" w:hAnsi="Arial" w:cs="Arial"/>
+          <w:b/>
+          <w:bCs/>
+          <w:color w:val="FF0000"/>
+          <w:sz w:val="24"/>
+          <w:szCs w:val="24"/>
+        </w:rPr>
+        <w:t>DADOS</w:t>
+      </w:r>
+    </w:p>
+    <w:p>
+      <w:pPr>
+        <w:rPr>
+          <w:rFonts w:ascii="Arial" w:hAnsi="Arial" w:cs="Arial"/>
+          <w:b/>
+          <w:bCs/>
+          <w:sz w:val="24"/>
+          <w:szCs w:val="24"/>
+        </w:rPr>
+      </w:pPr>
+      <w:r>
+        <w:rPr>
+          <w:rFonts w:ascii="Arial" w:hAnsi="Arial" w:cs="Arial"/>
+          <w:b/>
+          <w:bCs/>
+          <w:sz w:val="24"/>
+          <w:szCs w:val="24"/>
+        </w:rPr>
+        <w:tab/>
+      </w:r>
+      <w:r>
+        <w:rPr>
+          <w:rFonts w:ascii="Arial" w:hAnsi="Arial" w:cs="Arial"/>
+          <w:b/>
+          <w:bCs/>
+          <w:sz w:val="24"/>
+          <w:szCs w:val="24"/>
+        </w:rPr>
+        <w:t>*</w:t>
+      </w:r>
+      <w:r>
+        <w:rPr>
+          <w:rFonts w:ascii="Arial" w:hAnsi="Arial" w:cs="Arial"/>
+          <w:b/>
+          <w:bCs/>
+          <w:sz w:val="24"/>
+          <w:szCs w:val="24"/>
+        </w:rPr>
+        <w:t xml:space="preserve">NOME DA DATABASE UTILIZADA – </w:t>
+      </w:r>
+      <w:r>
+        <w:rPr>
+          <w:rFonts w:ascii="Arial" w:hAnsi="Arial" w:cs="Arial"/>
+          <w:b/>
+          <w:bCs/>
+          <w:color w:val="FF0000"/>
+          <w:sz w:val="24"/>
+          <w:szCs w:val="24"/>
+        </w:rPr>
+        <w:t>POSTGRES</w:t>
+      </w:r>
+    </w:p>
+    <w:p>
+      <w:pPr>
+        <w:rPr>
+          <w:rFonts w:ascii="Arial" w:hAnsi="Arial" w:cs="Arial"/>
+          <w:b/>
+          <w:bCs/>
+          <w:sz w:val="24"/>
+          <w:szCs w:val="24"/>
+        </w:rPr>
+      </w:pPr>
+      <w:r>
+        <w:rPr>
+          <w:rFonts w:ascii="Arial" w:hAnsi="Arial" w:cs="Arial"/>
+          <w:b/>
+          <w:bCs/>
+          <w:sz w:val="24"/>
+          <w:szCs w:val="24"/>
+        </w:rPr>
+        <w:tab/>
+      </w:r>
+      <w:r>
+        <w:rPr>
+          <w:rFonts w:ascii="Arial" w:hAnsi="Arial" w:cs="Arial"/>
+          <w:b/>
+          <w:bCs/>
+          <w:sz w:val="24"/>
+          <w:szCs w:val="24"/>
+        </w:rPr>
+        <w:t>*</w:t>
+      </w:r>
+      <w:r>
+        <w:rPr>
+          <w:rFonts w:ascii="Arial" w:hAnsi="Arial" w:cs="Arial"/>
+          <w:b/>
+          <w:bCs/>
+          <w:sz w:val="24"/>
+          <w:szCs w:val="24"/>
+        </w:rPr>
+        <w:t xml:space="preserve">SENHA DO POSTGRESQL – </w:t>
+      </w:r>
+      <w:r>
+        <w:rPr>
+          <w:rFonts w:ascii="Arial" w:hAnsi="Arial" w:cs="Arial"/>
+          <w:b/>
+          <w:bCs/>
+          <w:color w:val="FF0000"/>
+          <w:sz w:val="24"/>
+          <w:szCs w:val="24"/>
+        </w:rPr>
+        <w:t>GAARA</w:t>
+      </w:r>
+      <w:r>
+        <w:rPr>
+          <w:rFonts w:ascii="Arial" w:hAnsi="Arial" w:cs="Arial"/>
+          <w:b/>
+          <w:bCs/>
+          <w:sz w:val="24"/>
+          <w:szCs w:val="24"/>
+        </w:rPr>
+        <w:t xml:space="preserve"> </w:t>
+      </w:r>
+    </w:p>
+    <w:p>
+      <w:pPr>
+        <w:rPr>
+          <w:rFonts w:ascii="Arial" w:hAnsi="Arial" w:cs="Arial"/>
+          <w:b/>
+          <w:bCs/>
+          <w:sz w:val="24"/>
+          <w:szCs w:val="24"/>
+        </w:rPr>
+      </w:pPr>
+    </w:p>
+    <w:p>
+      <w:pPr>
+        <w:rPr>
+          <w:rFonts w:ascii="Arial" w:hAnsi="Arial" w:cs="Arial"/>
+          <w:b/>
+          <w:bCs/>
+          <w:sz w:val="24"/>
+          <w:szCs w:val="24"/>
+        </w:rPr>
+      </w:pPr>
+    </w:p>
+    <w:p>
+      <w:pPr>
+        <w:rPr>
+          <w:rFonts w:ascii="Arial" w:hAnsi="Arial" w:cs="Arial"/>
+          <w:b/>
+          <w:bCs/>
+          <w:sz w:val="24"/>
+          <w:szCs w:val="24"/>
+        </w:rPr>
+      </w:pPr>
+      <w:r>
+        <w:rPr>
+          <w:rFonts w:ascii="Arial" w:hAnsi="Arial" w:cs="Arial"/>
+          <w:b/>
+          <w:bCs/>
+          <w:sz w:val="24"/>
+          <w:szCs w:val="24"/>
+        </w:rPr>
+        <w:lastRenderedPageBreak/>
+        <w:t>3ª Etapa:</w:t>
+      </w:r>
+    </w:p>
+    <w:p>
+      <w:pPr>
+        <w:rPr>
+          <w:rFonts w:ascii="Arial" w:hAnsi="Arial" w:cs="Arial"/>
+          <w:sz w:val="24"/>
+          <w:szCs w:val="24"/>
+        </w:rPr>
+      </w:pPr>
+      <w:r>
+        <w:rPr>
+          <w:rFonts w:ascii="Arial" w:hAnsi="Arial" w:cs="Arial"/>
+          <w:sz w:val="24"/>
+          <w:szCs w:val="24"/>
+        </w:rPr>
+        <w:t>Software de Leitura de dados:</w:t>
+      </w:r>
+    </w:p>
+    <w:p>
+      <w:pPr>
+        <w:rPr>
+          <w:rFonts w:ascii="Arial" w:hAnsi="Arial" w:cs="Arial"/>
+          <w:sz w:val="24"/>
+          <w:szCs w:val="24"/>
+        </w:rPr>
+      </w:pPr>
+    </w:p>
+    <w:p>
+      <w:pPr>
+        <w:rPr>
+          <w:rFonts w:ascii="Arial" w:hAnsi="Arial" w:cs="Arial"/>
+          <w:sz w:val="24"/>
+          <w:szCs w:val="24"/>
+        </w:rPr>
+      </w:pPr>
+      <w:r>
+        <w:rPr>
+          <w:rFonts w:ascii="Arial" w:hAnsi="Arial" w:cs="Arial"/>
+          <w:noProof/>
+          <w:sz w:val="24"/>
+          <w:szCs w:val="24"/>
+        </w:rPr>
+        <w:drawing>
+          <wp:inline distT="0" distB="0" distL="0" distR="0" wp14:anchorId="121629A6" wp14:editId="309EDF95">
+            <wp:extent cx="2428875" cy="1343025"/>
+            <wp:effectExtent l="0" t="0" r="9525" b="9525"/>
+            <wp:docPr id="2" name="Imagem 2"/>
+            <wp:cNvGraphicFramePr>
+              <a:graphicFrameLocks xmlns:a="http://schemas.openxmlformats.org/drawingml/2006/main" noChangeAspect="1"/>
+            </wp:cNvGraphicFramePr>
+            <a:graphic xmlns:a="http://schemas.openxmlformats.org/drawingml/2006/main">
+              <a:graphicData uri="http://schemas.openxmlformats.org/drawingml/2006/picture">
+                <pic:pic xmlns:pic="http://schemas.openxmlformats.org/drawingml/2006/picture">
+                  <pic:nvPicPr>
+                    <pic:cNvPr id="0" name="Picture 2"/>
+                    <pic:cNvPicPr>
+                      <a:picLocks noChangeAspect="1" noChangeArrowheads="1"/>
+                    </pic:cNvPicPr>
+                  </pic:nvPicPr>
+                  <pic:blipFill>
+                    <a:blip r:embed="rId5">
+                      <a:extLst>
+                        <a:ext uri="{28A0092B-C50C-407E-A947-70E740481C1C}">
+                          <a14:useLocalDpi xmlns:a14="http://schemas.microsoft.com/office/drawing/2010/main" val="0"/>
+                        </a:ext>
+                      </a:extLst>
+                    </a:blip>
+                    <a:srcRect/>
+                    <a:stretch>
+                      <a:fillRect/>
+                    </a:stretch>
+                  </pic:blipFill>
+                  <pic:spPr bwMode="auto">
+                    <a:xfrm>
+                      <a:off x="0" y="0"/>
+                      <a:ext cx="2428875" cy="1343025"/>
+                    </a:xfrm>
+                    <a:prstGeom prst="rect">
+                      <a:avLst/>
+                    </a:prstGeom>
+                    <a:noFill/>
+                    <a:ln>
+                      <a:noFill/>
+                    </a:ln>
+                  </pic:spPr>
+                </pic:pic>
+              </a:graphicData>
+            </a:graphic>
+          </wp:inline>
+        </w:drawing>
+      </w:r>
+    </w:p>
+    <w:p>
+      <w:pPr>
+        <w:rPr>
+          <w:rFonts w:ascii="Arial" w:hAnsi="Arial" w:cs="Arial"/>
+          <w:b/>
+          <w:bCs/>
+          <w:sz w:val="24"/>
+          <w:szCs w:val="24"/>
+        </w:rPr>
+      </w:pPr>
+      <w:r>
+        <w:rPr>
+          <w:rFonts w:ascii="Arial" w:hAnsi="Arial" w:cs="Arial"/>
+          <w:b/>
+          <w:bCs/>
+          <w:sz w:val="24"/>
+          <w:szCs w:val="24"/>
+        </w:rPr>
         <w:t xml:space="preserve">TIPO DE ARQUIVO DE LEITURA – </w:t>
       </w:r>
       <w:r>
@@ -157,7 +1409,7 @@
           <w:sz w:val="24"/>
           <w:szCs w:val="24"/>
         </w:rPr>
-        <w:t xml:space="preserve">BANCO DE DADOS USADO – </w:t>
+        <w:t xml:space="preserve">ARQUIVO JAR = </w:t>
       </w:r>
       <w:r>
         <w:rPr>
@@ -168,30 +1420,9 @@
           <w:sz w:val="24"/>
           <w:szCs w:val="24"/>
         </w:rPr>
-        <w:t>POSTGRESQL</w:t>
-      </w:r>
-    </w:p>
-    <w:p>
-      <w:pPr>
-        <w:rPr>
-          <w:rFonts w:ascii="Arial" w:hAnsi="Arial" w:cs="Arial"/>
-          <w:b/>
-          <w:bCs/>
-          <w:sz w:val="24"/>
-          <w:szCs w:val="24"/>
-        </w:rPr>
-      </w:pPr>
-      <w:r>
-        <w:rPr>
-          <w:rFonts w:ascii="Arial" w:hAnsi="Arial" w:cs="Arial"/>
-          <w:b/>
-          <w:bCs/>
-          <w:sz w:val="24"/>
-          <w:szCs w:val="24"/>
-        </w:rPr>
-        <w:tab/>
-        <w:t xml:space="preserve">NOME DA TABELA – </w:t>
-      </w:r>
+        <w:t>analisador</w:t>
+      </w:r>
+      <w:proofErr w:type="gramStart"/>
       <w:r>
         <w:rPr>
           <w:rFonts w:ascii="Arial" w:hAnsi="Arial" w:cs="Arial"/>
@@ -201,30 +1432,9 @@
           <w:sz w:val="24"/>
           <w:szCs w:val="24"/>
         </w:rPr>
-        <w:t>DADOS</w:t>
-      </w:r>
-    </w:p>
-    <w:p>
-      <w:pPr>
-        <w:rPr>
-          <w:rFonts w:ascii="Arial" w:hAnsi="Arial" w:cs="Arial"/>
-          <w:b/>
-          <w:bCs/>
-          <w:sz w:val="24"/>
-          <w:szCs w:val="24"/>
-        </w:rPr>
-      </w:pPr>
-      <w:r>
-        <w:rPr>
-          <w:rFonts w:ascii="Arial" w:hAnsi="Arial" w:cs="Arial"/>
-          <w:b/>
-          <w:bCs/>
-          <w:sz w:val="24"/>
-          <w:szCs w:val="24"/>
-        </w:rPr>
-        <w:tab/>
-        <w:t xml:space="preserve">NOME DA DATABASE UTILIZADA – </w:t>
-      </w:r>
+        <w:t>2,jar</w:t>
+      </w:r>
+      <w:proofErr w:type="gramEnd"/>
       <w:r>
         <w:rPr>
           <w:rFonts w:ascii="Arial" w:hAnsi="Arial" w:cs="Arial"/>
@@ -234,49 +1444,6 @@
           <w:sz w:val="24"/>
           <w:szCs w:val="24"/>
         </w:rPr>
-        <w:t>POSTGRES</w:t>
-      </w:r>
-    </w:p>
-    <w:p>
-      <w:pPr>
-        <w:rPr>
-          <w:rFonts w:ascii="Arial" w:hAnsi="Arial" w:cs="Arial"/>
-          <w:b/>
-          <w:bCs/>
-          <w:sz w:val="24"/>
-          <w:szCs w:val="24"/>
-        </w:rPr>
-      </w:pPr>
-      <w:r>
-        <w:rPr>
-          <w:rFonts w:ascii="Arial" w:hAnsi="Arial" w:cs="Arial"/>
-          <w:b/>
-          <w:bCs/>
-          <w:sz w:val="24"/>
-          <w:szCs w:val="24"/>
-        </w:rPr>
-        <w:tab/>
-        <w:t xml:space="preserve">SENHA DO POSTGRESQL – </w:t>
-      </w:r>
-      <w:r>
-        <w:rPr>
-          <w:rFonts w:ascii="Arial" w:hAnsi="Arial" w:cs="Arial"/>
-          <w:b/>
-          <w:bCs/>
-          <w:color w:val="FF0000"/>
-          <w:sz w:val="24"/>
-          <w:szCs w:val="24"/>
-        </w:rPr>
-        <w:t>GAARA</w:t>
-      </w:r>
-      <w:r>
-        <w:rPr>
-          <w:rFonts w:ascii="Arial" w:hAnsi="Arial" w:cs="Arial"/>
-          <w:b/>
-          <w:bCs/>
-          <w:sz w:val="24"/>
-          <w:szCs w:val="24"/>
-        </w:rPr>
         <w:t xml:space="preserve"> </w:t>
       </w:r>
     </w:p>
@@ -284,96 +1451,29 @@
       <w:pPr>
         <w:rPr>
           <w:rFonts w:ascii="Arial" w:hAnsi="Arial" w:cs="Arial"/>
-          <w:b/>
-          <w:bCs/>
-          <w:sz w:val="24"/>
-          <w:szCs w:val="24"/>
-        </w:rPr>
-      </w:pPr>
-    </w:p>
-    <w:p>
-      <w:pPr>
-        <w:rPr>
-          <w:rFonts w:ascii="Arial" w:hAnsi="Arial" w:cs="Arial"/>
-          <w:b/>
-          <w:bCs/>
-          <w:sz w:val="24"/>
-          <w:szCs w:val="24"/>
-        </w:rPr>
-      </w:pPr>
-      <w:r>
-        <w:rPr>
-          <w:rFonts w:ascii="Arial" w:hAnsi="Arial" w:cs="Arial"/>
-          <w:b/>
-          <w:bCs/>
-          <w:sz w:val="24"/>
-          <w:szCs w:val="24"/>
-        </w:rPr>
-        <w:t xml:space="preserve">ARQUIVO JAR = </w:t>
-      </w:r>
-      <w:r>
-        <w:rPr>
-          <w:rFonts w:ascii="Arial" w:hAnsi="Arial" w:cs="Arial"/>
-          <w:b/>
-          <w:bCs/>
-          <w:color w:val="FF0000"/>
-          <w:sz w:val="24"/>
-          <w:szCs w:val="24"/>
-        </w:rPr>
-        <w:t>analisador</w:t>
-      </w:r>
-      <w:proofErr w:type="gramStart"/>
-      <w:r>
-        <w:rPr>
-          <w:rFonts w:ascii="Arial" w:hAnsi="Arial" w:cs="Arial"/>
-          <w:b/>
-          <w:bCs/>
-          <w:color w:val="FF0000"/>
-          <w:sz w:val="24"/>
-          <w:szCs w:val="24"/>
-        </w:rPr>
-        <w:t>2,jar</w:t>
-      </w:r>
-      <w:proofErr w:type="gramEnd"/>
-      <w:r>
-        <w:rPr>
-          <w:rFonts w:ascii="Arial" w:hAnsi="Arial" w:cs="Arial"/>
-          <w:b/>
-          <w:bCs/>
-          <w:color w:val="FF0000"/>
+          <w:sz w:val="24"/>
+          <w:szCs w:val="24"/>
+        </w:rPr>
+      </w:pPr>
+      <w:r>
+        <w:rPr>
+          <w:rFonts w:ascii="Arial" w:hAnsi="Arial" w:cs="Arial"/>
+          <w:b/>
+          <w:bCs/>
+          <w:sz w:val="24"/>
+          <w:szCs w:val="24"/>
+        </w:rPr>
+        <w:t>REPOSITÓRIO:</w:t>
+      </w:r>
+      <w:r>
+        <w:rPr>
+          <w:rFonts w:ascii="Arial" w:hAnsi="Arial" w:cs="Arial"/>
           <w:sz w:val="24"/>
           <w:szCs w:val="24"/>
         </w:rPr>
         <w:t xml:space="preserve"> </w:t>
       </w:r>
-    </w:p>
-    <w:p>
-      <w:pPr>
-        <w:rPr>
-          <w:rFonts w:ascii="Arial" w:hAnsi="Arial" w:cs="Arial"/>
-          <w:sz w:val="24"/>
-          <w:szCs w:val="24"/>
-        </w:rPr>
-      </w:pPr>
-      <w:r>
-        <w:rPr>
-          <w:rFonts w:ascii="Arial" w:hAnsi="Arial" w:cs="Arial"/>
-          <w:b/>
-          <w:bCs/>
-          <w:sz w:val="24"/>
-          <w:szCs w:val="24"/>
-        </w:rPr>
-        <w:t>REPOSITÓRIO:</w:t>
-      </w:r>
-      <w:r>
-        <w:rPr>
-          <w:rFonts w:ascii="Arial" w:hAnsi="Arial" w:cs="Arial"/>
-          <w:sz w:val="24"/>
-          <w:szCs w:val="24"/>
-        </w:rPr>
-        <w:t xml:space="preserve"> </w:t>
-      </w:r>
-      <w:hyperlink r:id="rId4" w:history="1">
+      <w:hyperlink r:id="rId6" w:history="1">
         <w:r>
           <w:rPr>
             <w:rStyle w:val="Hyperlink"/>
@@ -404,6 +1504,27 @@
     </w:p>
     <w:p>
       <w:pPr>
+        <w:rPr>
+          <w:rFonts w:ascii="Arial" w:hAnsi="Arial" w:cs="Arial"/>
+          <w:b/>
+          <w:bCs/>
+          <w:sz w:val="24"/>
+          <w:szCs w:val="24"/>
+        </w:rPr>
+      </w:pPr>
+      <w:r>
+        <w:rPr>
+          <w:rFonts w:ascii="Arial" w:hAnsi="Arial" w:cs="Arial"/>
+          <w:b/>
+          <w:bCs/>
+          <w:sz w:val="24"/>
+          <w:szCs w:val="24"/>
+        </w:rPr>
+        <w:t>3ª Etapa</w:t>
+      </w:r>
+    </w:p>
+    <w:p>
+      <w:pPr>
         <w:jc w:val="both"/>
         <w:rPr>
           <w:rFonts w:ascii="Arial" w:hAnsi="Arial" w:cs="Arial"/>
@@ -459,7 +1580,7 @@
         </w:rPr>
         <w:t xml:space="preserve"> no repositório de link: </w:t>
       </w:r>
-      <w:hyperlink r:id="rId5" w:history="1">
+      <w:hyperlink r:id="rId7" w:history="1">
         <w:r>
           <w:rPr>
             <w:rStyle w:val="Hyperlink"/>
@@ -606,39 +1727,7 @@
           <w:sz w:val="24"/>
           <w:szCs w:val="24"/>
         </w:rPr>
-        <w:t xml:space="preserve">O programa não cria uma tabela no </w:t>
-      </w:r>
-      <w:r>
-        <w:rPr>
-          <w:rFonts w:ascii="Arial" w:hAnsi="Arial" w:cs="Arial"/>
-          <w:sz w:val="24"/>
-          <w:szCs w:val="24"/>
-        </w:rPr>
-        <w:t>POSTGRE,</w:t>
-      </w:r>
-      <w:r>
-        <w:rPr>
-          <w:rFonts w:ascii="Arial" w:hAnsi="Arial" w:cs="Arial"/>
-          <w:sz w:val="24"/>
-          <w:szCs w:val="24"/>
-        </w:rPr>
-        <w:t xml:space="preserve"> ele apenas insere os dados na tabela ‘dados’</w:t>
-      </w:r>
-      <w:r>
-        <w:rPr>
-          <w:rFonts w:ascii="Arial" w:hAnsi="Arial" w:cs="Arial"/>
-          <w:sz w:val="24"/>
-          <w:szCs w:val="24"/>
-        </w:rPr>
-        <w:t>,</w:t>
-      </w:r>
-      <w:r>
-        <w:rPr>
-          <w:rFonts w:ascii="Arial" w:hAnsi="Arial" w:cs="Arial"/>
-          <w:sz w:val="24"/>
-          <w:szCs w:val="24"/>
-        </w:rPr>
-        <w:t xml:space="preserve"> que deve ser criada pelo usuário no seu banco de dados POSTGRE.</w:t>
+        <w:t>O programa não cria uma tabela no POSTGRE, ele apenas insere os dados na tabela ‘dados’, que deve ser criada pelo usuário no seu banco de dados POSTGRE.</w:t>
       </w:r>
     </w:p>
     <w:p>
@@ -974,7 +2063,6 @@
                 <w:szCs w:val="24"/>
                 <w:lang w:eastAsia="pt-BR"/>
               </w:rPr>
-              <w:lastRenderedPageBreak/>
               <w:t>opcao</w:t>
             </w:r>
             <w:proofErr w:type="spellEnd"/>
@@ -1149,15 +2237,6 @@
     <w:p>
       <w:pPr>
         <w:rPr>
-          <w:rFonts w:ascii="Arial" w:hAnsi="Arial" w:cs="Arial"/>
-          <w:b/>
-          <w:bCs/>
-          <w:sz w:val="24"/>
-          <w:szCs w:val="24"/>
-        </w:rPr>
-      </w:pPr>
-      <w:r>
-        <w:rPr>
           <w:rFonts w:ascii="Arial" w:eastAsia="Times New Roman" w:hAnsi="Arial" w:cs="Arial"/>
           <w:b/>
           <w:bCs/>
@@ -1165,11 +2244,104 @@
           <w:szCs w:val="24"/>
           <w:lang w:eastAsia="pt-BR"/>
         </w:rPr>
+      </w:pPr>
+      <w:r>
+        <w:rPr>
+          <w:rFonts w:ascii="Arial" w:eastAsia="Times New Roman" w:hAnsi="Arial" w:cs="Arial"/>
+          <w:b/>
+          <w:bCs/>
+          <w:sz w:val="24"/>
+          <w:szCs w:val="24"/>
+          <w:lang w:eastAsia="pt-BR"/>
+        </w:rPr>
         <w:t>)</w:t>
       </w:r>
     </w:p>
     <w:p>
       <w:pPr>
+        <w:rPr>
+          <w:rFonts w:ascii="Arial" w:eastAsia="Times New Roman" w:hAnsi="Arial" w:cs="Arial"/>
+          <w:b/>
+          <w:bCs/>
+          <w:sz w:val="24"/>
+          <w:szCs w:val="24"/>
+          <w:lang w:eastAsia="pt-BR"/>
+        </w:rPr>
+      </w:pPr>
+    </w:p>
+    <w:p>
+      <w:pPr>
+        <w:rPr>
+          <w:rFonts w:ascii="Arial" w:hAnsi="Arial" w:cs="Arial"/>
+          <w:b/>
+          <w:bCs/>
+          <w:sz w:val="24"/>
+          <w:szCs w:val="24"/>
+        </w:rPr>
+      </w:pPr>
+      <w:r>
+        <w:rPr>
+          <w:rFonts w:ascii="Arial" w:eastAsia="Times New Roman" w:hAnsi="Arial" w:cs="Arial"/>
+          <w:b/>
+          <w:bCs/>
+          <w:noProof/>
+          <w:sz w:val="24"/>
+          <w:szCs w:val="24"/>
+          <w:lang w:eastAsia="pt-BR"/>
+        </w:rPr>
+        <w:lastRenderedPageBreak/>
+        <w:drawing>
+          <wp:inline distT="0" distB="0" distL="0" distR="0" wp14:anchorId="68E2195C" wp14:editId="2964E657">
+            <wp:extent cx="5943600" cy="2743200"/>
+            <wp:effectExtent l="0" t="0" r="0" b="0"/>
+            <wp:docPr id="3" name="Imagem 3"/>
+            <wp:cNvGraphicFramePr>
+              <a:graphicFrameLocks xmlns:a="http://schemas.openxmlformats.org/drawingml/2006/main" noChangeAspect="1"/>
+            </wp:cNvGraphicFramePr>
+            <a:graphic xmlns:a="http://schemas.openxmlformats.org/drawingml/2006/main">
+              <a:graphicData uri="http://schemas.openxmlformats.org/drawingml/2006/picture">
+                <pic:pic xmlns:pic="http://schemas.openxmlformats.org/drawingml/2006/picture">
+                  <pic:nvPicPr>
+                    <pic:cNvPr id="0" name="Picture 3"/>
+                    <pic:cNvPicPr>
+                      <a:picLocks noChangeAspect="1" noChangeArrowheads="1"/>
+                    </pic:cNvPicPr>
+                  </pic:nvPicPr>
+                  <pic:blipFill>
+                    <a:blip r:embed="rId8">
+                      <a:extLst>
+                        <a:ext uri="{28A0092B-C50C-407E-A947-70E740481C1C}">
+                          <a14:useLocalDpi xmlns:a14="http://schemas.microsoft.com/office/drawing/2010/main" val="0"/>
+                        </a:ext>
+                      </a:extLst>
+                    </a:blip>
+                    <a:srcRect/>
+                    <a:stretch>
+                      <a:fillRect/>
+                    </a:stretch>
+                  </pic:blipFill>
+                  <pic:spPr bwMode="auto">
+                    <a:xfrm>
+                      <a:off x="0" y="0"/>
+                      <a:ext cx="5943600" cy="2743200"/>
+                    </a:xfrm>
+                    <a:prstGeom prst="rect">
+                      <a:avLst/>
+                    </a:prstGeom>
+                    <a:noFill/>
+                    <a:ln>
+                      <a:noFill/>
+                    </a:ln>
+                  </pic:spPr>
+                </pic:pic>
+              </a:graphicData>
+            </a:graphic>
+          </wp:inline>
+        </w:drawing>
+      </w:r>
+    </w:p>
+    <w:p>
+      <w:pPr>
         <w:jc w:val="both"/>
         <w:rPr>
           <w:rFonts w:ascii="Arial" w:hAnsi="Arial" w:cs="Arial"/>
@@ -1177,6 +2349,78 @@
           <w:szCs w:val="24"/>
         </w:rPr>
       </w:pPr>
+    </w:p>
+    <w:p>
+      <w:pPr>
+        <w:jc w:val="both"/>
+        <w:rPr>
+          <w:rFonts w:ascii="Arial" w:hAnsi="Arial" w:cs="Arial"/>
+          <w:sz w:val="24"/>
+          <w:szCs w:val="24"/>
+        </w:rPr>
+      </w:pPr>
+    </w:p>
+    <w:p>
+      <w:pPr>
+        <w:jc w:val="both"/>
+        <w:rPr>
+          <w:rFonts w:ascii="Arial" w:hAnsi="Arial" w:cs="Arial"/>
+          <w:sz w:val="24"/>
+          <w:szCs w:val="24"/>
+        </w:rPr>
+      </w:pPr>
+    </w:p>
+    <w:p>
+      <w:pPr>
+        <w:jc w:val="both"/>
+        <w:rPr>
+          <w:rFonts w:ascii="Arial" w:hAnsi="Arial" w:cs="Arial"/>
+          <w:sz w:val="24"/>
+          <w:szCs w:val="24"/>
+        </w:rPr>
+      </w:pPr>
+    </w:p>
+    <w:p>
+      <w:pPr>
+        <w:jc w:val="both"/>
+        <w:rPr>
+          <w:rFonts w:ascii="Arial" w:hAnsi="Arial" w:cs="Arial"/>
+          <w:b/>
+          <w:bCs/>
+          <w:sz w:val="24"/>
+          <w:szCs w:val="24"/>
+        </w:rPr>
+      </w:pPr>
+      <w:r>
+        <w:rPr>
+          <w:rFonts w:ascii="Arial" w:hAnsi="Arial" w:cs="Arial"/>
+          <w:b/>
+          <w:bCs/>
+          <w:sz w:val="24"/>
+          <w:szCs w:val="24"/>
+        </w:rPr>
+        <w:t>4ª Etapa</w:t>
+      </w:r>
+      <w:r>
+        <w:rPr>
+          <w:rFonts w:ascii="Arial" w:hAnsi="Arial" w:cs="Arial"/>
+          <w:b/>
+          <w:bCs/>
+          <w:sz w:val="24"/>
+          <w:szCs w:val="24"/>
+        </w:rPr>
+        <w:t>:</w:t>
+      </w:r>
+    </w:p>
+    <w:p>
+      <w:pPr>
+        <w:jc w:val="both"/>
+        <w:rPr>
+          <w:rFonts w:ascii="Arial" w:hAnsi="Arial" w:cs="Arial"/>
+          <w:sz w:val="24"/>
+          <w:szCs w:val="24"/>
+        </w:rPr>
+      </w:pPr>
       <w:r>
         <w:rPr>
           <w:rFonts w:ascii="Arial" w:hAnsi="Arial" w:cs="Arial"/>
@@ -1322,6 +2566,97 @@
     </w:p>
     <w:p>
       <w:pPr>
+        <w:rPr>
+          <w:rFonts w:ascii="Arial" w:hAnsi="Arial" w:cs="Arial"/>
+          <w:b/>
+          <w:bCs/>
+          <w:sz w:val="24"/>
+          <w:szCs w:val="24"/>
+        </w:rPr>
+      </w:pPr>
+      <w:r>
+        <w:rPr>
+          <w:rFonts w:ascii="Arial" w:hAnsi="Arial" w:cs="Arial"/>
+          <w:b/>
+          <w:bCs/>
+          <w:noProof/>
+          <w:sz w:val="24"/>
+          <w:szCs w:val="24"/>
+        </w:rPr>
+        <w:drawing>
+          <wp:inline distT="0" distB="0" distL="0" distR="0" wp14:anchorId="03B3E76F" wp14:editId="0A6F4433">
+            <wp:extent cx="5943600" cy="1733550"/>
+            <wp:effectExtent l="0" t="0" r="0" b="0"/>
+            <wp:docPr id="1" name="Imagem 1"/>
+            <wp:cNvGraphicFramePr>
+              <a:graphicFrameLocks xmlns:a="http://schemas.openxmlformats.org/drawingml/2006/main" noChangeAspect="1"/>
+            </wp:cNvGraphicFramePr>
+            <a:graphic xmlns:a="http://schemas.openxmlformats.org/drawingml/2006/main">
+              <a:graphicData uri="http://schemas.openxmlformats.org/drawingml/2006/picture">
+                <pic:pic xmlns:pic="http://schemas.openxmlformats.org/drawingml/2006/picture">
+                  <pic:nvPicPr>
+                    <pic:cNvPr id="0" name="Picture 1"/>
+                    <pic:cNvPicPr>
+                      <a:picLocks noChangeAspect="1" noChangeArrowheads="1"/>
+                    </pic:cNvPicPr>
+                  </pic:nvPicPr>
+                  <pic:blipFill>
+                    <a:blip r:embed="rId9">
+                      <a:extLst>
+                        <a:ext uri="{28A0092B-C50C-407E-A947-70E740481C1C}">
+                          <a14:useLocalDpi xmlns:a14="http://schemas.microsoft.com/office/drawing/2010/main" val="0"/>
+                        </a:ext>
+                      </a:extLst>
+                    </a:blip>
+                    <a:srcRect/>
+                    <a:stretch>
+                      <a:fillRect/>
+                    </a:stretch>
+                  </pic:blipFill>
+                  <pic:spPr bwMode="auto">
+                    <a:xfrm>
+                      <a:off x="0" y="0"/>
+                      <a:ext cx="5943600" cy="1733550"/>
+                    </a:xfrm>
+                    <a:prstGeom prst="rect">
+                      <a:avLst/>
+                    </a:prstGeom>
+                    <a:noFill/>
+                    <a:ln>
+                      <a:noFill/>
+                    </a:ln>
+                  </pic:spPr>
+                </pic:pic>
+              </a:graphicData>
+            </a:graphic>
+          </wp:inline>
+        </w:drawing>
+      </w:r>
+    </w:p>
+    <w:p>
+      <w:pPr>
+        <w:rPr>
+          <w:rFonts w:ascii="Arial" w:hAnsi="Arial" w:cs="Arial"/>
+          <w:b/>
+          <w:bCs/>
+          <w:sz w:val="24"/>
+          <w:szCs w:val="24"/>
+        </w:rPr>
+      </w:pPr>
+    </w:p>
+    <w:p>
+      <w:pPr>
+        <w:rPr>
+          <w:rFonts w:ascii="Arial" w:hAnsi="Arial" w:cs="Arial"/>
+          <w:b/>
+          <w:bCs/>
+          <w:sz w:val="24"/>
+          <w:szCs w:val="24"/>
+        </w:rPr>
+      </w:pPr>
+    </w:p>
+    <w:p>
+      <w:pPr>
         <w:jc w:val="both"/>
         <w:rPr>
           <w:rFonts w:ascii="Arial" w:hAnsi="Arial" w:cs="Arial"/>
@@ -1367,26 +2702,147 @@
           <w:sz w:val="24"/>
           <w:szCs w:val="24"/>
         </w:rPr>
-        <w:t xml:space="preserve"> ele automaticamente lê o arquivo .CSV, salva os dados no banco de dados POSTGRE , consulta os dados no banco de dados e retorna os dados previamente calculados, com todas as informações estatísticas.</w:t>
-      </w:r>
-    </w:p>
-    <w:p>
-      <w:pPr>
-        <w:rPr>
-          <w:rFonts w:ascii="Arial" w:hAnsi="Arial" w:cs="Arial"/>
-          <w:sz w:val="24"/>
-          <w:szCs w:val="24"/>
-        </w:rPr>
-      </w:pPr>
-    </w:p>
-    <w:p>
-      <w:pPr>
-        <w:rPr>
-          <w:rFonts w:ascii="Arial" w:hAnsi="Arial" w:cs="Arial"/>
-          <w:sz w:val="24"/>
-          <w:szCs w:val="24"/>
-        </w:rPr>
-      </w:pPr>
+        <w:t xml:space="preserve"> ele </w:t>
+      </w:r>
+      <w:r>
+        <w:rPr>
+          <w:rFonts w:ascii="Arial" w:hAnsi="Arial" w:cs="Arial"/>
+          <w:sz w:val="24"/>
+          <w:szCs w:val="24"/>
+        </w:rPr>
+        <w:lastRenderedPageBreak/>
+        <w:t>automaticamente lê o arquivo .CSV, salva os dados no banco de dados POSTGRE , consulta os dados no banco de dados e retorna os dados previamente calculados, com todas as informações estatísticas.</w:t>
+      </w:r>
+    </w:p>
+    <w:p>
+      <w:pPr>
+        <w:rPr>
+          <w:rFonts w:ascii="Arial" w:hAnsi="Arial" w:cs="Arial"/>
+          <w:sz w:val="24"/>
+          <w:szCs w:val="24"/>
+        </w:rPr>
+      </w:pPr>
+      <w:r>
+        <w:rPr>
+          <w:rFonts w:ascii="Arial" w:hAnsi="Arial" w:cs="Arial"/>
+          <w:sz w:val="24"/>
+          <w:szCs w:val="24"/>
+        </w:rPr>
+        <w:t xml:space="preserve">Apesar de reforçarmos que </w:t>
+      </w:r>
+      <w:r>
+        <w:rPr>
+          <w:rFonts w:ascii="Arial" w:hAnsi="Arial" w:cs="Arial"/>
+          <w:sz w:val="24"/>
+          <w:szCs w:val="24"/>
+        </w:rPr>
+        <w:t>são</w:t>
+      </w:r>
+      <w:r>
+        <w:rPr>
+          <w:rFonts w:ascii="Arial" w:hAnsi="Arial" w:cs="Arial"/>
+          <w:sz w:val="24"/>
+          <w:szCs w:val="24"/>
+        </w:rPr>
+        <w:t xml:space="preserve"> </w:t>
+      </w:r>
+      <w:r>
+        <w:rPr>
+          <w:rFonts w:ascii="Arial" w:hAnsi="Arial" w:cs="Arial"/>
+          <w:sz w:val="24"/>
+          <w:szCs w:val="24"/>
+        </w:rPr>
+        <w:t>necessárias as etapas anteriores</w:t>
+      </w:r>
+      <w:r>
+        <w:rPr>
+          <w:rFonts w:ascii="Arial" w:hAnsi="Arial" w:cs="Arial"/>
+          <w:sz w:val="24"/>
+          <w:szCs w:val="24"/>
+        </w:rPr>
+        <w:t xml:space="preserve"> no que condiz ao banco de dados</w:t>
+      </w:r>
+      <w:r>
+        <w:rPr>
+          <w:rFonts w:ascii="Arial" w:hAnsi="Arial" w:cs="Arial"/>
+          <w:sz w:val="24"/>
+          <w:szCs w:val="24"/>
+        </w:rPr>
+        <w:t xml:space="preserve"> e o </w:t>
+      </w:r>
+      <w:proofErr w:type="spellStart"/>
+      <w:r>
+        <w:rPr>
+          <w:rFonts w:ascii="Arial" w:hAnsi="Arial" w:cs="Arial"/>
+          <w:sz w:val="24"/>
+          <w:szCs w:val="24"/>
+        </w:rPr>
+        <w:t>java</w:t>
+      </w:r>
+      <w:proofErr w:type="spellEnd"/>
+      <w:r>
+        <w:rPr>
+          <w:rFonts w:ascii="Arial" w:hAnsi="Arial" w:cs="Arial"/>
+          <w:sz w:val="24"/>
+          <w:szCs w:val="24"/>
+        </w:rPr>
+        <w:t xml:space="preserve">, o funcionário </w:t>
+      </w:r>
+      <w:r>
+        <w:rPr>
+          <w:rFonts w:ascii="Arial" w:hAnsi="Arial" w:cs="Arial"/>
+          <w:sz w:val="24"/>
+          <w:szCs w:val="24"/>
+        </w:rPr>
+        <w:t>será responsável apenas por executar o analisadorr2.jar na 4ª Etapa, as outras etapas farão parte do treinamento porém o departamento de TI da empresa deve configurar tudo, pois o programa que tange o treinamento é apenas o analsiaro2.jar que é executado na 4ª etapa.</w:t>
+      </w:r>
+    </w:p>
+    <w:p>
+      <w:pPr>
+        <w:rPr>
+          <w:rFonts w:ascii="Arial" w:hAnsi="Arial" w:cs="Arial"/>
+          <w:sz w:val="24"/>
+          <w:szCs w:val="24"/>
+        </w:rPr>
+      </w:pPr>
+    </w:p>
+    <w:p>
+      <w:pPr>
+        <w:rPr>
+          <w:rFonts w:ascii="Arial" w:hAnsi="Arial" w:cs="Arial"/>
+          <w:b/>
+          <w:bCs/>
+          <w:sz w:val="24"/>
+          <w:szCs w:val="24"/>
+        </w:rPr>
+      </w:pPr>
+      <w:r>
+        <w:rPr>
+          <w:rFonts w:ascii="Arial" w:hAnsi="Arial" w:cs="Arial"/>
+          <w:b/>
+          <w:bCs/>
+          <w:sz w:val="24"/>
+          <w:szCs w:val="24"/>
+        </w:rPr>
+        <w:t>Aplicação de teste:</w:t>
+      </w:r>
+    </w:p>
+    <w:p>
+      <w:pPr>
+        <w:rPr>
+          <w:rFonts w:ascii="Arial" w:hAnsi="Arial" w:cs="Arial"/>
+          <w:sz w:val="24"/>
+          <w:szCs w:val="24"/>
+        </w:rPr>
+      </w:pPr>
+      <w:r>
+        <w:rPr>
+          <w:rFonts w:ascii="Arial" w:hAnsi="Arial" w:cs="Arial"/>
+          <w:sz w:val="24"/>
+          <w:szCs w:val="24"/>
+        </w:rPr>
+        <w:t>O teste consiste no 2º dia de treinamento, onde os funcionários botaram em prática o que aprenderam no 1º dia.</w:t>
+      </w:r>
     </w:p>
     <w:sectPr>
       <w:pgSz w:w="12240" w:h="15840"/>

</xml_diff>